<commit_message>
Added lock to .gitignore
</commit_message>
<xml_diff>
--- a/AI-PROJEKT-grN-SRS-NazwaZespolu.docx
+++ b/AI-PROJEKT-grN-SRS-NazwaZespolu.docx
@@ -9,60 +9,42 @@
           <w:lang w:val="en-US"/>
         </w:rPr>
       </w:pPr>
-      <w:proofErr w:type="spellStart"/>
       <w:r>
         <w:rPr>
           <w:lang w:val="en-US"/>
         </w:rPr>
-        <w:t>Specyfikacja</w:t>
-      </w:r>
-      <w:proofErr w:type="spellEnd"/>
-      <w:r>
+        <w:t>Specyfikacja wymagań</w:t>
+      </w:r>
+    </w:p>
+    <w:p>
+      <w:pPr>
+        <w:pStyle w:val="Podtytu"/>
         <w:rPr>
           <w:lang w:val="en-US"/>
         </w:rPr>
-        <w:t xml:space="preserve"> </w:t>
-      </w:r>
-      <w:proofErr w:type="spellStart"/>
+      </w:pPr>
       <w:r>
         <w:rPr>
           <w:lang w:val="en-US"/>
         </w:rPr>
-        <w:t>wymagań</w:t>
-      </w:r>
-      <w:proofErr w:type="spellEnd"/>
-    </w:p>
-    <w:p>
-      <w:pPr>
-        <w:pStyle w:val="Podtytu"/>
+        <w:t>Software Requirements Specification</w:t>
+      </w:r>
+    </w:p>
+    <w:p>
+      <w:pPr>
+        <w:pStyle w:val="Nagwek1"/>
         <w:rPr>
           <w:lang w:val="en-US"/>
         </w:rPr>
       </w:pPr>
+      <w:bookmarkStart w:id="0" w:name="_Toc52991313"/>
       <w:r>
         <w:rPr>
           <w:lang w:val="en-US"/>
         </w:rPr>
-        <w:t>Software Requirements Specification</w:t>
-      </w:r>
-    </w:p>
-    <w:p>
-      <w:pPr>
-        <w:pStyle w:val="Nagwek1"/>
-        <w:rPr>
-          <w:lang w:val="en-US"/>
-        </w:rPr>
-      </w:pPr>
-      <w:bookmarkStart w:id="0" w:name="_Toc52991313"/>
-      <w:proofErr w:type="spellStart"/>
-      <w:r>
-        <w:rPr>
-          <w:lang w:val="en-US"/>
-        </w:rPr>
         <w:t>Wersja</w:t>
       </w:r>
       <w:bookmarkEnd w:id="0"/>
-      <w:proofErr w:type="spellEnd"/>
     </w:p>
     <w:tbl>
       <w:tblPr>
@@ -1263,23 +1245,7 @@
           <w:b/>
           <w:bCs/>
         </w:rPr>
-        <w:t xml:space="preserve">Rynek przestrzeni opiniotwórczych i wymiany informacji jest chłonną podstawą istnienia Internetu, w zawsze zmieniającym się środowisku </w:t>
-      </w:r>
-      <w:proofErr w:type="spellStart"/>
-      <w:r>
-        <w:rPr>
-          <w:b/>
-          <w:bCs/>
-        </w:rPr>
-        <w:t>netstrefy</w:t>
-      </w:r>
-      <w:proofErr w:type="spellEnd"/>
-      <w:r>
-        <w:rPr>
-          <w:b/>
-          <w:bCs/>
-        </w:rPr>
-        <w:t xml:space="preserve"> zawsze istnieje przestrzeń na nowe produkty umożliwiające prowadzenie dyskursu.</w:t>
+        <w:t>Rynek przestrzeni opiniotwórczych i wymiany informacji jest chłonną podstawą istnienia Internetu, w zawsze zmieniającym się środowisku netstrefy zawsze istnieje przestrzeń na nowe produkty umożliwiające prowadzenie dyskursu.</w:t>
       </w:r>
     </w:p>
     <w:p>
@@ -1365,37 +1331,17 @@
       <w:pPr>
         <w:pStyle w:val="Standard"/>
       </w:pPr>
-      <w:proofErr w:type="spellStart"/>
-      <w:r>
-        <w:t>Python</w:t>
-      </w:r>
-      <w:proofErr w:type="spellEnd"/>
-      <w:r>
-        <w:t xml:space="preserve"> </w:t>
-      </w:r>
-      <w:proofErr w:type="spellStart"/>
-      <w:r>
-        <w:t>Flask</w:t>
-      </w:r>
-      <w:proofErr w:type="spellEnd"/>
-      <w:r>
-        <w:t xml:space="preserve"> jako </w:t>
-      </w:r>
-      <w:proofErr w:type="spellStart"/>
-      <w:r>
-        <w:t>backend</w:t>
-      </w:r>
-      <w:proofErr w:type="spellEnd"/>
-    </w:p>
-    <w:p>
-      <w:pPr>
-        <w:pStyle w:val="Standard"/>
-      </w:pPr>
-      <w:proofErr w:type="spellStart"/>
+      <w:r>
+        <w:t>Python Flask jako backend</w:t>
+      </w:r>
+    </w:p>
+    <w:p>
+      <w:pPr>
+        <w:pStyle w:val="Standard"/>
+      </w:pPr>
       <w:r>
         <w:t>SQLite</w:t>
       </w:r>
-      <w:proofErr w:type="spellEnd"/>
     </w:p>
     <w:p>
       <w:pPr>
@@ -1410,39 +1356,7 @@
         <w:pStyle w:val="Standard"/>
       </w:pPr>
       <w:r>
-        <w:t xml:space="preserve">Platforma sprzętowa: </w:t>
-      </w:r>
-      <w:proofErr w:type="spellStart"/>
-      <w:r>
-        <w:t>Ubuntu</w:t>
-      </w:r>
-      <w:proofErr w:type="spellEnd"/>
-      <w:r>
-        <w:t xml:space="preserve"> Server, z </w:t>
-      </w:r>
-      <w:proofErr w:type="spellStart"/>
-      <w:r>
-        <w:t>lokalizają</w:t>
-      </w:r>
-      <w:proofErr w:type="spellEnd"/>
-      <w:r>
-        <w:t xml:space="preserve"> na </w:t>
-      </w:r>
-      <w:proofErr w:type="spellStart"/>
-      <w:r>
-        <w:t>terenia</w:t>
-      </w:r>
-      <w:proofErr w:type="spellEnd"/>
-      <w:r>
-        <w:t xml:space="preserve"> EEA celem RODO </w:t>
-      </w:r>
-      <w:proofErr w:type="spellStart"/>
-      <w:r>
-        <w:t>complience</w:t>
-      </w:r>
-      <w:proofErr w:type="spellEnd"/>
-      <w:r>
-        <w:t>, przeznaczenie podstawowe – użytkownicy z lokalizacją na terenie EU</w:t>
+        <w:t>Platforma sprzętowa: Ubuntu Server, z lokalizają na terenia EEA celem RODO complience, przeznaczenie podstawowe – użytkownicy z lokalizacją na terenie EU</w:t>
       </w:r>
     </w:p>
     <w:p>
@@ -1753,15 +1667,7 @@
         <w:pStyle w:val="Standard"/>
       </w:pPr>
       <w:r>
-        <w:t xml:space="preserve">Ta sekcja zawiera informacje zapewniające prawidłową komunikację systemu z użytkownikami oraz z zewnętrznymi elementami sprzętu lub oprogramowania. Złożony system z wieloma </w:t>
-      </w:r>
-      <w:proofErr w:type="spellStart"/>
-      <w:r>
-        <w:t>mikroserwisami</w:t>
-      </w:r>
-      <w:proofErr w:type="spellEnd"/>
-      <w:r>
-        <w:t xml:space="preserve"> powinien tworzyć oddzielną specyfikację interfejsu lub specyfikację architektury systemu. Dokumentacja interfejsu może zawierać materiały z innych dokumentów poprzez odwołania.</w:t>
+        <w:t>Ta sekcja zawiera informacje zapewniające prawidłową komunikację systemu z użytkownikami oraz z zewnętrznymi elementami sprzętu lub oprogramowania. Złożony system z wieloma mikroserwisami powinien tworzyć oddzielną specyfikację interfejsu lub specyfikację architektury systemu. Dokumentacja interfejsu może zawierać materiały z innych dokumentów poprzez odwołania.</w:t>
       </w:r>
     </w:p>
     <w:p>
@@ -2018,23 +1924,7 @@
         <w:pStyle w:val="Standard"/>
       </w:pPr>
       <w:r>
-        <w:t xml:space="preserve">Wymagania dotyczące użyteczności dotyczą łatwości uczenia się, łatwości użytkowania, wydajności interakcji i dostępności. Określone tutaj wymagania dotyczące użyteczności pomogą projektantowi interfejsu użytkownika stworzyć optymalne </w:t>
-      </w:r>
-      <w:proofErr w:type="spellStart"/>
-      <w:r>
-        <w:t>user</w:t>
-      </w:r>
-      <w:proofErr w:type="spellEnd"/>
-      <w:r>
-        <w:t xml:space="preserve"> </w:t>
-      </w:r>
-      <w:proofErr w:type="spellStart"/>
-      <w:r>
-        <w:t>experience</w:t>
-      </w:r>
-      <w:proofErr w:type="spellEnd"/>
-      <w:r>
-        <w:t>.</w:t>
+        <w:t>Wymagania dotyczące użyteczności dotyczą łatwości uczenia się, łatwości użytkowania, wydajności interakcji i dostępności. Określone tutaj wymagania dotyczące użyteczności pomogą projektantowi interfejsu użytkownika stworzyć optymalne user experience.</w:t>
       </w:r>
     </w:p>
     <w:p>
@@ -2219,15 +2109,7 @@
         <w:pStyle w:val="Standard"/>
       </w:pPr>
       <w:r>
-        <w:t xml:space="preserve">W tej opcjonalnej sekcji należy umieścić wszelkie modele analityczne które pomogą czytelnikowi zrozumieć system. Przykładowo drzewa funkcjonalności, diagramy ERD, procesy BPMN. Czasem czytelniejsze może być umieszczenie tych diagramów bezpośrednio w treści </w:t>
-      </w:r>
-      <w:proofErr w:type="spellStart"/>
-      <w:r>
-        <w:t>SRSa</w:t>
-      </w:r>
-      <w:proofErr w:type="spellEnd"/>
-      <w:r>
-        <w:t>.</w:t>
+        <w:t>W tej opcjonalnej sekcji należy umieścić wszelkie modele analityczne które pomogą czytelnikowi zrozumieć system. Przykładowo drzewa funkcjonalności, diagramy ERD, procesy BPMN. Czasem czytelniejsze może być umieszczenie tych diagramów bezpośrednio w treści SRSa.</w:t>
       </w:r>
     </w:p>
     <w:sectPr>

</xml_diff>